<commit_message>
Updated resume; Added mobile resume
</commit_message>
<xml_diff>
--- a/2B_CockroachDBCV.docx
+++ b/2B_CockroachDBCV.docx
@@ -26,8 +26,7 @@
           <w:sdt>
             <w:sdtPr>
               <w:rPr>
-                <w:b/>
-                <w:sz w:val="24"/>
+                <w:sz w:val="36"/>
               </w:rPr>
               <w:alias w:val="Your Name:"/>
               <w:tag w:val="Your Name:"/>
@@ -51,15 +50,13 @@
                 </w:pPr>
                 <w:r>
                   <w:rPr>
-                    <w:b/>
-                    <w:sz w:val="24"/>
+                    <w:sz w:val="36"/>
                   </w:rPr>
                   <w:t>Phat D.</w:t>
                 </w:r>
                 <w:r>
                   <w:rPr>
-                    <w:b/>
-                    <w:sz w:val="24"/>
+                    <w:sz w:val="36"/>
                   </w:rPr>
                   <w:t xml:space="preserve"> Tran</w:t>
                 </w:r>
@@ -5708,6 +5705,8 @@
                     </w:rPr>
                     <w:t xml:space="preserve"> </w:t>
                   </w:r>
+                  <w:bookmarkStart w:id="0" w:name="_GoBack"/>
+                  <w:bookmarkEnd w:id="0"/>
                 </w:p>
                 <w:p>
                   <w:pPr>
@@ -5747,7 +5746,15 @@
                     <w:t>us apps</w:t>
                   </w:r>
                   <w:r>
-                    <w:t>. I enjoy the intuitiveness of traditional SQL, and I am very impressed with the incredible scalability of NoSQL. I always thought that I could only pick one of the two, until I saw a poster of CockroachDB on the bulletin.</w:t>
+                    <w:t xml:space="preserve">. I enjoy the intuitiveness of traditional SQL, and I am very impressed with the incredible scalability of NoSQL. I always thought that I could only pick one of the two, until I saw a poster of </w:t>
+                  </w:r>
+                  <w:proofErr w:type="spellStart"/>
+                  <w:r>
+                    <w:t>CockroachDB</w:t>
+                  </w:r>
+                  <w:proofErr w:type="spellEnd"/>
+                  <w:r>
+                    <w:t xml:space="preserve"> on the bulletin.</w:t>
                   </w:r>
                 </w:p>
                 <w:p>
@@ -5773,7 +5780,15 @@
                     <w:t>a loc</w:t>
                   </w:r>
                   <w:r>
-                    <w:t xml:space="preserve">al CockroachDB cluster. I was fascinated by </w:t>
+                    <w:t xml:space="preserve">al </w:t>
+                  </w:r>
+                  <w:proofErr w:type="spellStart"/>
+                  <w:r>
+                    <w:t>CockroachDB</w:t>
+                  </w:r>
+                  <w:proofErr w:type="spellEnd"/>
+                  <w:r>
+                    <w:t xml:space="preserve"> cluster. I was fascinated by </w:t>
                   </w:r>
                   <w:r>
                     <w:t xml:space="preserve">such a well-engineered </w:t>
@@ -5844,7 +5859,15 @@
                     <w:t xml:space="preserve"> understand how painful it is to replicate a data collection system, which aggregates </w:t>
                   </w:r>
                   <w:r>
-                    <w:t>and re-distributes data among 300 machines, to a backup server as I assisted system engineers and administrators during my first internship at fundserv.</w:t>
+                    <w:t xml:space="preserve">and re-distributes data among 300 machines, to a backup server as I assisted system engineers and administrators during my first internship at </w:t>
+                  </w:r>
+                  <w:proofErr w:type="spellStart"/>
+                  <w:r>
+                    <w:t>fundserv</w:t>
+                  </w:r>
+                  <w:proofErr w:type="spellEnd"/>
+                  <w:r>
+                    <w:t>.</w:t>
                   </w:r>
                 </w:p>
                 <w:p>
@@ -5897,10 +5920,18 @@
                     <w:t xml:space="preserve"> employees only. Instead of relying on colleague’s workstation,</w:t>
                   </w:r>
                   <w:r>
-                    <w:t xml:space="preserve"> I built a custom code coverage report tool that allows you to search and run tests for specific files, leveraging an open-sourced project called O</w:t>
+                    <w:t xml:space="preserve"> I built a custom code coverage report tool that allows you to search and run tests for specific files, leveraging an open-sourced project called </w:t>
+                  </w:r>
+                  <w:proofErr w:type="spellStart"/>
+                  <w:r>
+                    <w:t>O</w:t>
                   </w:r>
                   <w:r>
-                    <w:t>penCover. This tool runs faster than the built-in code coverage</w:t>
+                    <w:t>penCover</w:t>
+                  </w:r>
+                  <w:proofErr w:type="spellEnd"/>
+                  <w:r>
+                    <w:t>. This tool runs faster than the built-in code coverage</w:t>
                   </w:r>
                   <w:r>
                     <w:t xml:space="preserve"> checker</w:t>
@@ -5914,8 +5945,6 @@
                   <w:r>
                     <w:t>.</w:t>
                   </w:r>
-                  <w:bookmarkStart w:id="0" w:name="_GoBack"/>
-                  <w:bookmarkEnd w:id="0"/>
                 </w:p>
                 <w:p>
                   <w:r>
@@ -16517,6 +16546,7 @@
   </w:compat>
   <w:rsids>
     <w:rsidRoot w:val="00CD49A3"/>
+    <w:rsid w:val="00090EF6"/>
     <w:rsid w:val="0051332A"/>
     <w:rsid w:val="00643BC0"/>
     <w:rsid w:val="00732031"/>

</xml_diff>